<commit_message>
add new day in docs
</commit_message>
<xml_diff>
--- a/partics_doc/List_ezhednevnoj_raboty_studenta.docx
+++ b/partics_doc/List_ezhednevnoj_raboty_studenta.docx
@@ -394,15 +394,7 @@
                 <w:sz w:val="24"/>
                 <w:szCs w:val="24"/>
               </w:rPr>
-              <w:t>День завершился подготовкой черновика документа с описанием требований и составлением архитектурной</w:t>
-            </w:r>
-            <w:r>
-              <w:rPr>
-                <w:rFonts w:ascii="Times New Roman" w:hAnsi="Times New Roman"/>
-                <w:sz w:val="24"/>
-                <w:szCs w:val="24"/>
-              </w:rPr>
-              <w:t>.</w:t>
+              <w:t>День завершился подготовкой черновика документа с описанием требований и составлением архитектурной.</w:t>
             </w:r>
             <w:r>
               <w:rPr>
@@ -418,23 +410,7 @@
                 <w:sz w:val="24"/>
                 <w:szCs w:val="24"/>
               </w:rPr>
-              <w:t>Также я провёл настройку рабочего окружения на своём компьютере: установил необходимое ПО</w:t>
-            </w:r>
-            <w:r>
-              <w:rPr>
-                <w:rFonts w:ascii="Times New Roman" w:hAnsi="Times New Roman"/>
-                <w:sz w:val="24"/>
-                <w:szCs w:val="24"/>
-              </w:rPr>
-              <w:t xml:space="preserve"> </w:t>
-            </w:r>
-            <w:r>
-              <w:rPr>
-                <w:rFonts w:ascii="Times New Roman" w:hAnsi="Times New Roman"/>
-                <w:sz w:val="24"/>
-                <w:szCs w:val="24"/>
-              </w:rPr>
-              <w:t xml:space="preserve">Node.js, </w:t>
+              <w:t xml:space="preserve">Также я провёл настройку рабочего окружения на своём компьютере: установил необходимое ПО Node.js, </w:t>
             </w:r>
             <w:proofErr w:type="spellStart"/>
             <w:r>
@@ -532,17 +508,7 @@
                 <w:szCs w:val="20"/>
               </w:rPr>
               <w:lastRenderedPageBreak/>
-              <w:t>6</w:t>
-            </w:r>
-            <w:r>
-              <w:rPr>
-                <w:rFonts w:ascii="Times New Roman" w:eastAsia="Times New Roman" w:hAnsi="Times New Roman"/>
-                <w:i/>
-                <w:color w:val="FF0000"/>
-                <w:sz w:val="20"/>
-                <w:szCs w:val="20"/>
-              </w:rPr>
-              <w:t>.05.2025</w:t>
+              <w:t>6.05.2025</w:t>
             </w:r>
           </w:p>
         </w:tc>
@@ -1015,23 +981,7 @@
                 <w:sz w:val="24"/>
                 <w:szCs w:val="24"/>
               </w:rPr>
-              <w:t xml:space="preserve"> с полным текстом технического задания, таблицей API, схемой базы данных и скриншотами архитектурной схемы.</w:t>
-            </w:r>
-            <w:r>
-              <w:rPr>
-                <w:rFonts w:ascii="Times New Roman" w:hAnsi="Times New Roman"/>
-                <w:sz w:val="24"/>
-                <w:szCs w:val="24"/>
-              </w:rPr>
-              <w:t xml:space="preserve"> </w:t>
-            </w:r>
-            <w:r>
-              <w:rPr>
-                <w:rFonts w:ascii="Times New Roman" w:hAnsi="Times New Roman"/>
-                <w:sz w:val="24"/>
-                <w:szCs w:val="24"/>
-              </w:rPr>
-              <w:t>Таким образом, второй день практики завершился завершением важнейшего этапа — формализацией требований, на основании ко</w:t>
+              <w:t xml:space="preserve"> с полным текстом технического задания, таблицей API, схемой базы данных и скриншотами архитектурной схемы. Таким образом, второй день практики завершился завершением важнейшего этапа — формализацией требований, на основании ко</w:t>
             </w:r>
             <w:r>
               <w:rPr>
@@ -1090,17 +1040,7 @@
                 <w:szCs w:val="20"/>
               </w:rPr>
               <w:lastRenderedPageBreak/>
-              <w:t>7</w:t>
-            </w:r>
-            <w:r>
-              <w:rPr>
-                <w:rFonts w:ascii="Times New Roman" w:eastAsia="Times New Roman" w:hAnsi="Times New Roman"/>
-                <w:i/>
-                <w:color w:val="FF0000"/>
-                <w:sz w:val="20"/>
-                <w:szCs w:val="20"/>
-              </w:rPr>
-              <w:t>.05.2025</w:t>
+              <w:t>7.05.2025</w:t>
             </w:r>
           </w:p>
         </w:tc>
@@ -2364,15 +2304,7 @@
                 <w:sz w:val="24"/>
                 <w:szCs w:val="24"/>
               </w:rPr>
-              <w:t xml:space="preserve"> </w:t>
-            </w:r>
-            <w:r>
-              <w:rPr>
-                <w:rFonts w:ascii="Times New Roman" w:hAnsi="Times New Roman"/>
-                <w:sz w:val="24"/>
-                <w:szCs w:val="24"/>
-              </w:rPr>
-              <w:t>Завершил день фиксацией текущего состояния проекта</w:t>
+              <w:t xml:space="preserve"> Завершил день фиксацией текущего состояния проекта</w:t>
             </w:r>
             <w:r>
               <w:rPr>
@@ -2431,17 +2363,7 @@
                 <w:szCs w:val="20"/>
               </w:rPr>
               <w:lastRenderedPageBreak/>
-              <w:t>8</w:t>
-            </w:r>
-            <w:r>
-              <w:rPr>
-                <w:rFonts w:ascii="Times New Roman" w:eastAsia="Times New Roman" w:hAnsi="Times New Roman"/>
-                <w:i/>
-                <w:color w:val="FF0000"/>
-                <w:sz w:val="20"/>
-                <w:szCs w:val="20"/>
-              </w:rPr>
-              <w:t>.05.2025</w:t>
+              <w:t>8.05.2025</w:t>
             </w:r>
           </w:p>
         </w:tc>
@@ -2872,15 +2794,7 @@
                 <w:sz w:val="24"/>
                 <w:szCs w:val="24"/>
               </w:rPr>
-              <w:t xml:space="preserve"> </w:t>
-            </w:r>
-            <w:r>
-              <w:rPr>
-                <w:rFonts w:ascii="Times New Roman" w:hAnsi="Times New Roman"/>
-                <w:sz w:val="24"/>
-                <w:szCs w:val="24"/>
-              </w:rPr>
-              <w:t>В завершение дня провёл «</w:t>
+              <w:t xml:space="preserve"> В завершение дня провёл «</w:t>
             </w:r>
             <w:proofErr w:type="spellStart"/>
             <w:r>
@@ -3005,17 +2919,7 @@
                 <w:szCs w:val="20"/>
               </w:rPr>
               <w:lastRenderedPageBreak/>
-              <w:t>10</w:t>
-            </w:r>
-            <w:r>
-              <w:rPr>
-                <w:rFonts w:ascii="Times New Roman" w:eastAsia="Times New Roman" w:hAnsi="Times New Roman"/>
-                <w:i/>
-                <w:color w:val="FF0000"/>
-                <w:sz w:val="20"/>
-                <w:szCs w:val="20"/>
-              </w:rPr>
-              <w:t>.05.2025</w:t>
+              <w:t>10.05.2025</w:t>
             </w:r>
           </w:p>
         </w:tc>
@@ -3500,13 +3404,7 @@
             </w:r>
             <w:proofErr w:type="spellEnd"/>
             <w:r>
-              <w:t>, реализовал базовую навигацию между страницами.</w:t>
-            </w:r>
-            <w:r>
-              <w:t xml:space="preserve"> </w:t>
-            </w:r>
-            <w:r>
-              <w:t xml:space="preserve">Добавлена защита маршрутов с помощью проверки наличия </w:t>
+              <w:t xml:space="preserve">, реализовал базовую навигацию между страницами. Добавлена защита маршрутов с помощью проверки наличия </w:t>
             </w:r>
             <w:proofErr w:type="spellStart"/>
             <w:r>
@@ -3514,18 +3412,10 @@
             </w:r>
             <w:proofErr w:type="spellEnd"/>
             <w:r>
-              <w:t xml:space="preserve"> и состояния авторизации в приложении.</w:t>
-            </w:r>
-            <w:r>
-              <w:t xml:space="preserve"> </w:t>
-            </w:r>
-            <w:r>
-              <w:t>Впереди — реализация страницы бронирования, отображение сеансов и логика выбора мест.</w:t>
+              <w:t xml:space="preserve"> и состояния авторизации в приложении. Впереди — реализация страницы бронирования, отображение сеансов и логика выбора мест.</w:t>
             </w:r>
             <w:r>
               <w:br/>
-            </w:r>
-            <w:r>
               <w:t xml:space="preserve">Завершил день фиксацией всех изменений, </w:t>
             </w:r>
             <w:proofErr w:type="spellStart"/>
@@ -3593,17 +3483,7 @@
                 <w:szCs w:val="20"/>
               </w:rPr>
               <w:lastRenderedPageBreak/>
-              <w:t>12</w:t>
-            </w:r>
-            <w:r>
-              <w:rPr>
-                <w:rFonts w:ascii="Times New Roman" w:eastAsia="Times New Roman" w:hAnsi="Times New Roman"/>
-                <w:i/>
-                <w:color w:val="FF0000"/>
-                <w:sz w:val="20"/>
-                <w:szCs w:val="20"/>
-              </w:rPr>
-              <w:t>.05.2025</w:t>
+              <w:t>12.05.2025</w:t>
             </w:r>
           </w:p>
         </w:tc>
@@ -4025,10 +3905,7 @@
               <w:t>: запросы корректно блокируются</w:t>
             </w:r>
             <w:r>
-              <w:t xml:space="preserve">. </w:t>
-            </w:r>
-            <w:r>
-              <w:t>Под конец дня я начал верстку</w:t>
+              <w:t>. Под конец дня я начал верстку</w:t>
             </w:r>
           </w:p>
         </w:tc>
@@ -4079,17 +3956,7 @@
                 <w:szCs w:val="20"/>
               </w:rPr>
               <w:lastRenderedPageBreak/>
-              <w:t>13</w:t>
-            </w:r>
-            <w:r>
-              <w:rPr>
-                <w:rFonts w:ascii="Times New Roman" w:eastAsia="Times New Roman" w:hAnsi="Times New Roman"/>
-                <w:i/>
-                <w:color w:val="FF0000"/>
-                <w:sz w:val="20"/>
-                <w:szCs w:val="20"/>
-              </w:rPr>
-              <w:t>.05.2025</w:t>
+              <w:t>13.05.2025</w:t>
             </w:r>
           </w:p>
         </w:tc>
@@ -4442,13 +4309,7 @@
             </w:r>
             <w:proofErr w:type="spellEnd"/>
             <w:r>
-              <w:t>) пользователя автоматически направляло на страницу входа, а при 500 — выводилось сообщение о системной ошибке.</w:t>
-            </w:r>
-            <w:r>
-              <w:t xml:space="preserve"> </w:t>
-            </w:r>
-            <w:r>
-              <w:t>Вечером я протестировал поведение личного кабинета на различных сценариях: вход без бронирований, польз</w:t>
+              <w:t>) пользователя автоматически направляло на страницу входа, а при 500 — выводилось сообщение о системной ошибке. Вечером я протестировал поведение личного кабинета на различных сценариях: вход без бронирований, польз</w:t>
             </w:r>
             <w:r>
               <w:t>ователь с несколькими заказами.</w:t>
@@ -4502,17 +4363,7 @@
                 <w:szCs w:val="20"/>
               </w:rPr>
               <w:lastRenderedPageBreak/>
-              <w:t>14</w:t>
-            </w:r>
-            <w:r>
-              <w:rPr>
-                <w:rFonts w:ascii="Times New Roman" w:eastAsia="Times New Roman" w:hAnsi="Times New Roman"/>
-                <w:i/>
-                <w:color w:val="FF0000"/>
-                <w:sz w:val="20"/>
-                <w:szCs w:val="20"/>
-              </w:rPr>
-              <w:t>.05.2025</w:t>
+              <w:t>14.05.2025</w:t>
             </w:r>
           </w:p>
         </w:tc>
@@ -4813,13 +4664,7 @@
             </w:r>
             <w:proofErr w:type="spellEnd"/>
             <w:r>
-              <w:t>. Также добавлена возможность удаления и изменения сеансов, при этом проверяется наличие активных бронирований — если они есть, система не позволяет удалить сеанс и сообщает об этом.</w:t>
-            </w:r>
-            <w:r>
-              <w:t xml:space="preserve"> </w:t>
-            </w:r>
-            <w:r>
-              <w:t xml:space="preserve">После завершения функциональной части я провёл обширное тестирование. </w:t>
+              <w:t xml:space="preserve">. Также добавлена возможность удаления и изменения сеансов, при этом проверяется наличие активных бронирований — если они есть, система не позволяет удалить сеанс и сообщает об этом. После завершения функциональной части я провёл обширное тестирование. </w:t>
             </w:r>
             <w:r>
               <w:br/>
@@ -4879,17 +4724,7 @@
                 <w:szCs w:val="20"/>
               </w:rPr>
               <w:lastRenderedPageBreak/>
-              <w:t>15</w:t>
-            </w:r>
-            <w:r>
-              <w:rPr>
-                <w:rFonts w:ascii="Times New Roman" w:eastAsia="Times New Roman" w:hAnsi="Times New Roman"/>
-                <w:i/>
-                <w:color w:val="FF0000"/>
-                <w:sz w:val="20"/>
-                <w:szCs w:val="20"/>
-              </w:rPr>
-              <w:t>.05.2025</w:t>
+              <w:t>15.05.2025</w:t>
             </w:r>
           </w:p>
         </w:tc>
@@ -5174,10 +5009,7 @@
               <w:t>. Это помогает пользователю всегда понимать, что происходит в системе.</w:t>
             </w:r>
             <w:r>
-              <w:t xml:space="preserve"> </w:t>
-            </w:r>
-            <w:r>
-              <w:t xml:space="preserve">Таким образом, проект стал не только функциональным, но и удобным, визуально приятным </w:t>
+              <w:t xml:space="preserve"> Таким образом, проект стал не только функциональным, но и удобным, визуально приятным </w:t>
             </w:r>
             <w:r>
               <w:br/>
@@ -5231,17 +5063,7 @@
                 <w:szCs w:val="20"/>
               </w:rPr>
               <w:lastRenderedPageBreak/>
-              <w:t>16</w:t>
-            </w:r>
-            <w:r>
-              <w:rPr>
-                <w:rFonts w:ascii="Times New Roman" w:eastAsia="Times New Roman" w:hAnsi="Times New Roman"/>
-                <w:i/>
-                <w:color w:val="FF0000"/>
-                <w:sz w:val="20"/>
-                <w:szCs w:val="20"/>
-              </w:rPr>
-              <w:t>.05.2025</w:t>
+              <w:t>16.05.2025</w:t>
             </w:r>
           </w:p>
         </w:tc>
@@ -5921,17 +5743,7 @@
                 <w:szCs w:val="20"/>
               </w:rPr>
               <w:lastRenderedPageBreak/>
-              <w:t>17</w:t>
-            </w:r>
-            <w:r>
-              <w:rPr>
-                <w:rFonts w:ascii="Times New Roman" w:eastAsia="Times New Roman" w:hAnsi="Times New Roman"/>
-                <w:i/>
-                <w:color w:val="FF0000"/>
-                <w:sz w:val="20"/>
-                <w:szCs w:val="20"/>
-              </w:rPr>
-              <w:t>.05.2025</w:t>
+              <w:t>17.05.2025</w:t>
             </w:r>
           </w:p>
         </w:tc>
@@ -6283,17 +6095,7 @@
                 <w:szCs w:val="20"/>
               </w:rPr>
               <w:lastRenderedPageBreak/>
-              <w:t>19</w:t>
-            </w:r>
-            <w:r>
-              <w:rPr>
-                <w:rFonts w:ascii="Times New Roman" w:eastAsia="Times New Roman" w:hAnsi="Times New Roman"/>
-                <w:i/>
-                <w:color w:val="FF0000"/>
-                <w:sz w:val="20"/>
-                <w:szCs w:val="20"/>
-              </w:rPr>
-              <w:t>.05.2025</w:t>
+              <w:t>19.05.2025</w:t>
             </w:r>
           </w:p>
         </w:tc>
@@ -6670,17 +6472,7 @@
                 <w:szCs w:val="20"/>
               </w:rPr>
               <w:lastRenderedPageBreak/>
-              <w:t>20</w:t>
-            </w:r>
-            <w:r>
-              <w:rPr>
-                <w:rFonts w:ascii="Times New Roman" w:eastAsia="Times New Roman" w:hAnsi="Times New Roman"/>
-                <w:i/>
-                <w:color w:val="FF0000"/>
-                <w:sz w:val="20"/>
-                <w:szCs w:val="20"/>
-              </w:rPr>
-              <w:t>.05.2025</w:t>
+              <w:t>20.05.2025</w:t>
             </w:r>
           </w:p>
         </w:tc>
@@ -6971,13 +6763,7 @@
             </w:r>
             <w:proofErr w:type="spellEnd"/>
             <w:r>
-              <w:t xml:space="preserve"> данных усилена, все входящие данные фильтруются, а потенциально опасные символы — экранируются. Это минимизирует риск SQL-инъекций, XSS и других атак.</w:t>
-            </w:r>
-            <w:r>
-              <w:t xml:space="preserve"> </w:t>
-            </w:r>
-            <w:r>
-              <w:t xml:space="preserve">К концу дня я проверил работу </w:t>
+              <w:t xml:space="preserve"> данных усилена, все входящие данные фильтруются, а потенциально опасные символы — экранируются. Это минимизирует риск SQL-инъекций, XSS и других атак. К концу дня я проверил работу </w:t>
             </w:r>
             <w:proofErr w:type="spellStart"/>
             <w:r>
@@ -7050,17 +6836,7 @@
                 <w:szCs w:val="20"/>
               </w:rPr>
               <w:lastRenderedPageBreak/>
-              <w:t>21</w:t>
-            </w:r>
-            <w:r>
-              <w:rPr>
-                <w:rFonts w:ascii="Times New Roman" w:eastAsia="Times New Roman" w:hAnsi="Times New Roman"/>
-                <w:i/>
-                <w:color w:val="FF0000"/>
-                <w:sz w:val="20"/>
-                <w:szCs w:val="20"/>
-              </w:rPr>
-              <w:t>.05.2025</w:t>
+              <w:t>21.05.2025</w:t>
             </w:r>
           </w:p>
         </w:tc>
@@ -7650,17 +7426,7 @@
                 <w:szCs w:val="20"/>
               </w:rPr>
               <w:lastRenderedPageBreak/>
-              <w:t>22</w:t>
-            </w:r>
-            <w:r>
-              <w:rPr>
-                <w:rFonts w:ascii="Times New Roman" w:eastAsia="Times New Roman" w:hAnsi="Times New Roman"/>
-                <w:i/>
-                <w:color w:val="FF0000"/>
-                <w:sz w:val="20"/>
-                <w:szCs w:val="20"/>
-              </w:rPr>
-              <w:t>.05.2025</w:t>
+              <w:t>22.05.2025</w:t>
             </w:r>
           </w:p>
         </w:tc>
@@ -8847,27 +8613,7 @@
                 <w:szCs w:val="20"/>
               </w:rPr>
               <w:lastRenderedPageBreak/>
-              <w:t>2</w:t>
-            </w:r>
-            <w:r>
-              <w:rPr>
-                <w:rFonts w:ascii="Times New Roman" w:eastAsia="Times New Roman" w:hAnsi="Times New Roman"/>
-                <w:i/>
-                <w:color w:val="FF0000"/>
-                <w:sz w:val="20"/>
-                <w:szCs w:val="20"/>
-              </w:rPr>
-              <w:t>3</w:t>
-            </w:r>
-            <w:r>
-              <w:rPr>
-                <w:rFonts w:ascii="Times New Roman" w:eastAsia="Times New Roman" w:hAnsi="Times New Roman"/>
-                <w:i/>
-                <w:color w:val="FF0000"/>
-                <w:sz w:val="20"/>
-                <w:szCs w:val="20"/>
-              </w:rPr>
-              <w:t>.05.2025</w:t>
+              <w:t>23.05.2025</w:t>
             </w:r>
           </w:p>
         </w:tc>
@@ -8879,6 +8625,9 @@
           <w:p>
             <w:pPr>
               <w:pStyle w:val="ab"/>
+              <w:rPr>
+                <w:b/>
+              </w:rPr>
             </w:pPr>
             <w:r>
               <w:t xml:space="preserve">На шестнадцатый день практики я сосредоточился на тестировании производительности и стабильности работы приложения «Кинотеатр» после его размещения на сервере. Основной целью было убедиться, что система работает быстро, стабильно и предсказуемо </w:t>
@@ -9065,12 +8814,7 @@
             <w:proofErr w:type="spellEnd"/>
             <w:proofErr w:type="gramEnd"/>
             <w:r>
-              <w:t xml:space="preserve"> я протестировал интерфейс на клик-нагрузку: быстрое многократное нажатие по кнопкам, попытки отправки повторных запросов и переходы между страницами. Приложение устойчиво реагировало на все действия, не возникало двойных отправок форм, багов в маршрутизации или визуальных сбоев.</w:t>
-            </w:r>
-            <w:bookmarkStart w:id="0" w:name="_GoBack"/>
-            <w:bookmarkEnd w:id="0"/>
-            <w:r>
-              <w:t xml:space="preserve">Проверил также кэширование: повторный заход на сайт с того же устройства происходил заметно быстрее — это говорит о корректной работе механизма </w:t>
+              <w:t xml:space="preserve"> я протестировал интерфейс на клик-нагрузку: быстрое многократное нажатие по кнопкам, попытки отправки повторных запросов и переходы между страницами. Приложение устойчиво реагировало на все действия, не возникало двойных отправок форм, багов в маршрутизации или визуальных сбоев.Проверил также кэширование: повторный заход на сайт с того же устройства происходил заметно быстрее — это говорит о корректной работе механизма </w:t>
             </w:r>
             <w:proofErr w:type="spellStart"/>
             <w:r>
@@ -9080,18 +8824,9 @@
             <w:r>
               <w:t xml:space="preserve"> статики браузером и сервером. Статические ресурсы (JS, CSS, изображения) эффективно отдаются из кэша, что снижает нагрузку на сервер и улучшает скорость загрузки.</w:t>
             </w:r>
-          </w:p>
-          <w:p>
-            <w:pPr>
-              <w:widowControl w:val="0"/>
-              <w:suppressAutoHyphens/>
-              <w:rPr>
-                <w:rFonts w:ascii="Times New Roman" w:eastAsia="Times New Roman" w:hAnsi="Times New Roman"/>
-                <w:b/>
-                <w:sz w:val="24"/>
-                <w:szCs w:val="24"/>
-              </w:rPr>
-            </w:pPr>
+            <w:r>
+              <w:br/>
+            </w:r>
           </w:p>
         </w:tc>
         <w:tc>
@@ -9132,6 +8867,27 @@
                 <w:szCs w:val="24"/>
               </w:rPr>
             </w:pPr>
+            <w:r>
+              <w:rPr>
+                <w:rFonts w:ascii="Times New Roman" w:eastAsia="Times New Roman" w:hAnsi="Times New Roman"/>
+                <w:i/>
+                <w:color w:val="FF0000"/>
+                <w:sz w:val="20"/>
+                <w:szCs w:val="20"/>
+              </w:rPr>
+              <w:lastRenderedPageBreak/>
+              <w:t>24</w:t>
+            </w:r>
+            <w:r>
+              <w:rPr>
+                <w:rFonts w:ascii="Times New Roman" w:eastAsia="Times New Roman" w:hAnsi="Times New Roman"/>
+                <w:i/>
+                <w:color w:val="FF0000"/>
+                <w:sz w:val="20"/>
+                <w:szCs w:val="20"/>
+              </w:rPr>
+              <w:t>.05.2025</w:t>
+            </w:r>
           </w:p>
         </w:tc>
         <w:tc>
@@ -9143,14 +8899,354 @@
             <w:pPr>
               <w:widowControl w:val="0"/>
               <w:suppressAutoHyphens/>
-              <w:jc w:val="center"/>
-              <w:rPr>
-                <w:rFonts w:ascii="Times New Roman" w:eastAsia="Times New Roman" w:hAnsi="Times New Roman"/>
-                <w:b/>
+              <w:rPr>
+                <w:rFonts w:ascii="Times New Roman" w:eastAsia="Times New Roman" w:hAnsi="Times New Roman"/>
                 <w:sz w:val="24"/>
                 <w:szCs w:val="24"/>
               </w:rPr>
             </w:pPr>
+            <w:r>
+              <w:rPr>
+                <w:rFonts w:ascii="Times New Roman" w:eastAsia="Times New Roman" w:hAnsi="Times New Roman"/>
+                <w:sz w:val="24"/>
+                <w:szCs w:val="24"/>
+              </w:rPr>
+              <w:t xml:space="preserve">На семнадцатый день практики я сосредоточился на проведении комплексного аудита безопасности веб-приложения «Кинотеатр», разработанного с использованием стека </w:t>
+            </w:r>
+            <w:proofErr w:type="spellStart"/>
+            <w:r>
+              <w:rPr>
+                <w:rFonts w:ascii="Times New Roman" w:eastAsia="Times New Roman" w:hAnsi="Times New Roman"/>
+                <w:sz w:val="24"/>
+                <w:szCs w:val="24"/>
+              </w:rPr>
+              <w:t>ReactJS</w:t>
+            </w:r>
+            <w:proofErr w:type="spellEnd"/>
+            <w:r>
+              <w:rPr>
+                <w:rFonts w:ascii="Times New Roman" w:eastAsia="Times New Roman" w:hAnsi="Times New Roman"/>
+                <w:sz w:val="24"/>
+                <w:szCs w:val="24"/>
+              </w:rPr>
+              <w:t xml:space="preserve"> (</w:t>
+            </w:r>
+            <w:proofErr w:type="spellStart"/>
+            <w:r>
+              <w:rPr>
+                <w:rFonts w:ascii="Times New Roman" w:eastAsia="Times New Roman" w:hAnsi="Times New Roman"/>
+                <w:sz w:val="24"/>
+                <w:szCs w:val="24"/>
+              </w:rPr>
+              <w:t>фронтенд</w:t>
+            </w:r>
+            <w:proofErr w:type="spellEnd"/>
+            <w:r>
+              <w:rPr>
+                <w:rFonts w:ascii="Times New Roman" w:eastAsia="Times New Roman" w:hAnsi="Times New Roman"/>
+                <w:sz w:val="24"/>
+                <w:szCs w:val="24"/>
+              </w:rPr>
+              <w:t xml:space="preserve">) и </w:t>
+            </w:r>
+            <w:proofErr w:type="spellStart"/>
+            <w:r>
+              <w:rPr>
+                <w:rFonts w:ascii="Times New Roman" w:eastAsia="Times New Roman" w:hAnsi="Times New Roman"/>
+                <w:sz w:val="24"/>
+                <w:szCs w:val="24"/>
+              </w:rPr>
+              <w:t>Laravel</w:t>
+            </w:r>
+            <w:proofErr w:type="spellEnd"/>
+            <w:r>
+              <w:rPr>
+                <w:rFonts w:ascii="Times New Roman" w:eastAsia="Times New Roman" w:hAnsi="Times New Roman"/>
+                <w:sz w:val="24"/>
+                <w:szCs w:val="24"/>
+              </w:rPr>
+              <w:t xml:space="preserve"> + MySQL (</w:t>
+            </w:r>
+            <w:proofErr w:type="spellStart"/>
+            <w:r>
+              <w:rPr>
+                <w:rFonts w:ascii="Times New Roman" w:eastAsia="Times New Roman" w:hAnsi="Times New Roman"/>
+                <w:sz w:val="24"/>
+                <w:szCs w:val="24"/>
+              </w:rPr>
+              <w:t>бэкенд</w:t>
+            </w:r>
+            <w:proofErr w:type="spellEnd"/>
+            <w:r>
+              <w:rPr>
+                <w:rFonts w:ascii="Times New Roman" w:eastAsia="Times New Roman" w:hAnsi="Times New Roman"/>
+                <w:sz w:val="24"/>
+                <w:szCs w:val="24"/>
+              </w:rPr>
+              <w:t xml:space="preserve">). Целью данного этапа стало выявление возможных уязвимостей и проверка соответствия системы базовым требованиям веб-безопасности. Это было особенно важно перед запуском в реальную эксплуатацию, чтобы минимизировать риски атак и утечек данных пользователей. Первым делом я начал с анализа безопасности на клиентской стороне. Проверил, не содержатся ли в </w:t>
+            </w:r>
+            <w:proofErr w:type="spellStart"/>
+            <w:r>
+              <w:rPr>
+                <w:rFonts w:ascii="Times New Roman" w:eastAsia="Times New Roman" w:hAnsi="Times New Roman"/>
+                <w:sz w:val="24"/>
+                <w:szCs w:val="24"/>
+              </w:rPr>
+              <w:t>React</w:t>
+            </w:r>
+            <w:proofErr w:type="spellEnd"/>
+            <w:r>
+              <w:rPr>
+                <w:rFonts w:ascii="Times New Roman" w:eastAsia="Times New Roman" w:hAnsi="Times New Roman"/>
+                <w:sz w:val="24"/>
+                <w:szCs w:val="24"/>
+              </w:rPr>
+              <w:t xml:space="preserve">-компонентах уязвимости, связанные с внедрением вредоносного кода (XSS). Убедился, что нигде не используется </w:t>
+            </w:r>
+            <w:proofErr w:type="spellStart"/>
+            <w:r>
+              <w:rPr>
+                <w:rFonts w:ascii="Times New Roman" w:eastAsia="Times New Roman" w:hAnsi="Times New Roman"/>
+                <w:sz w:val="24"/>
+                <w:szCs w:val="24"/>
+              </w:rPr>
+              <w:t>dangerouslySetInnerHTML</w:t>
+            </w:r>
+            <w:proofErr w:type="spellEnd"/>
+            <w:r>
+              <w:rPr>
+                <w:rFonts w:ascii="Times New Roman" w:eastAsia="Times New Roman" w:hAnsi="Times New Roman"/>
+                <w:sz w:val="24"/>
+                <w:szCs w:val="24"/>
+              </w:rPr>
+              <w:t xml:space="preserve"> без предварительной </w:t>
+            </w:r>
+            <w:proofErr w:type="spellStart"/>
+            <w:r>
+              <w:rPr>
+                <w:rFonts w:ascii="Times New Roman" w:eastAsia="Times New Roman" w:hAnsi="Times New Roman"/>
+                <w:sz w:val="24"/>
+                <w:szCs w:val="24"/>
+              </w:rPr>
+              <w:t>валидации</w:t>
+            </w:r>
+            <w:proofErr w:type="spellEnd"/>
+            <w:r>
+              <w:rPr>
+                <w:rFonts w:ascii="Times New Roman" w:eastAsia="Times New Roman" w:hAnsi="Times New Roman"/>
+                <w:sz w:val="24"/>
+                <w:szCs w:val="24"/>
+              </w:rPr>
+              <w:t xml:space="preserve"> или очистки данных. Все пользовательские данные, отображаемые в интерфейсе, проходят экранирование и не приводят к выполнению скриптов. Также была проверена работа с </w:t>
+            </w:r>
+            <w:proofErr w:type="spellStart"/>
+            <w:r>
+              <w:rPr>
+                <w:rFonts w:ascii="Times New Roman" w:eastAsia="Times New Roman" w:hAnsi="Times New Roman"/>
+                <w:sz w:val="24"/>
+                <w:szCs w:val="24"/>
+              </w:rPr>
+              <w:t>куками</w:t>
+            </w:r>
+            <w:proofErr w:type="spellEnd"/>
+            <w:r>
+              <w:rPr>
+                <w:rFonts w:ascii="Times New Roman" w:eastAsia="Times New Roman" w:hAnsi="Times New Roman"/>
+                <w:sz w:val="24"/>
+                <w:szCs w:val="24"/>
+              </w:rPr>
+              <w:t xml:space="preserve"> — они не используются для хранения чувствительной информации, а вся авторизация работает через </w:t>
+            </w:r>
+            <w:proofErr w:type="spellStart"/>
+            <w:r>
+              <w:rPr>
+                <w:rFonts w:ascii="Times New Roman" w:eastAsia="Times New Roman" w:hAnsi="Times New Roman"/>
+                <w:sz w:val="24"/>
+                <w:szCs w:val="24"/>
+              </w:rPr>
+              <w:t>токены</w:t>
+            </w:r>
+            <w:proofErr w:type="spellEnd"/>
+            <w:r>
+              <w:rPr>
+                <w:rFonts w:ascii="Times New Roman" w:eastAsia="Times New Roman" w:hAnsi="Times New Roman"/>
+                <w:sz w:val="24"/>
+                <w:szCs w:val="24"/>
+              </w:rPr>
+              <w:t xml:space="preserve"> (JWT), которые хранятся в </w:t>
+            </w:r>
+            <w:proofErr w:type="spellStart"/>
+            <w:r>
+              <w:rPr>
+                <w:rFonts w:ascii="Times New Roman" w:eastAsia="Times New Roman" w:hAnsi="Times New Roman"/>
+                <w:sz w:val="24"/>
+                <w:szCs w:val="24"/>
+              </w:rPr>
+              <w:t>HttpOnly</w:t>
+            </w:r>
+            <w:proofErr w:type="spellEnd"/>
+            <w:r>
+              <w:rPr>
+                <w:rFonts w:ascii="Times New Roman" w:eastAsia="Times New Roman" w:hAnsi="Times New Roman"/>
+                <w:sz w:val="24"/>
+                <w:szCs w:val="24"/>
+              </w:rPr>
+              <w:t xml:space="preserve"> </w:t>
+            </w:r>
+            <w:proofErr w:type="spellStart"/>
+            <w:r>
+              <w:rPr>
+                <w:rFonts w:ascii="Times New Roman" w:eastAsia="Times New Roman" w:hAnsi="Times New Roman"/>
+                <w:sz w:val="24"/>
+                <w:szCs w:val="24"/>
+              </w:rPr>
+              <w:t>куках</w:t>
+            </w:r>
+            <w:proofErr w:type="spellEnd"/>
+            <w:r>
+              <w:rPr>
+                <w:rFonts w:ascii="Times New Roman" w:eastAsia="Times New Roman" w:hAnsi="Times New Roman"/>
+                <w:sz w:val="24"/>
+                <w:szCs w:val="24"/>
+              </w:rPr>
+              <w:t xml:space="preserve"> или безопасном хранилище. </w:t>
+            </w:r>
+            <w:bookmarkStart w:id="0" w:name="_GoBack"/>
+            <w:bookmarkEnd w:id="0"/>
+            <w:r>
+              <w:rPr>
+                <w:rFonts w:ascii="Times New Roman" w:eastAsia="Times New Roman" w:hAnsi="Times New Roman"/>
+                <w:sz w:val="24"/>
+                <w:szCs w:val="24"/>
+              </w:rPr>
+              <w:t>Проверил конфигурации .</w:t>
+            </w:r>
+            <w:proofErr w:type="spellStart"/>
+            <w:r>
+              <w:rPr>
+                <w:rFonts w:ascii="Times New Roman" w:eastAsia="Times New Roman" w:hAnsi="Times New Roman"/>
+                <w:sz w:val="24"/>
+                <w:szCs w:val="24"/>
+              </w:rPr>
+              <w:t>env</w:t>
+            </w:r>
+            <w:proofErr w:type="spellEnd"/>
+            <w:r>
+              <w:rPr>
+                <w:rFonts w:ascii="Times New Roman" w:eastAsia="Times New Roman" w:hAnsi="Times New Roman"/>
+                <w:sz w:val="24"/>
+                <w:szCs w:val="24"/>
+              </w:rPr>
+              <w:t xml:space="preserve"> и убедился, что параметры APP_DEBUG и APP_ENV отключены в боевой версии, что предотвращает утечку стеков ошибок. Приложение не отдаёт чувствительные данные при сбоях, а исключения обрабатываются корректно через глобальный обработчик. Провёл ручной анализ маршрутов — все защищённые разделы (например, админ-панель, управление бронированиями) доступны только при наличии корректного </w:t>
+            </w:r>
+            <w:proofErr w:type="spellStart"/>
+            <w:r>
+              <w:rPr>
+                <w:rFonts w:ascii="Times New Roman" w:eastAsia="Times New Roman" w:hAnsi="Times New Roman"/>
+                <w:sz w:val="24"/>
+                <w:szCs w:val="24"/>
+              </w:rPr>
+              <w:t>токена</w:t>
+            </w:r>
+            <w:proofErr w:type="spellEnd"/>
+            <w:r>
+              <w:rPr>
+                <w:rFonts w:ascii="Times New Roman" w:eastAsia="Times New Roman" w:hAnsi="Times New Roman"/>
+                <w:sz w:val="24"/>
+                <w:szCs w:val="24"/>
+              </w:rPr>
+              <w:t xml:space="preserve"> авторизации и соответствующих прав доступа. Также реализована защита от CSRF на формах и маршрутах, использующих POST, PUT и DELETE. Особое внимание я уделил </w:t>
+            </w:r>
+            <w:proofErr w:type="spellStart"/>
+            <w:r>
+              <w:rPr>
+                <w:rFonts w:ascii="Times New Roman" w:eastAsia="Times New Roman" w:hAnsi="Times New Roman"/>
+                <w:sz w:val="24"/>
+                <w:szCs w:val="24"/>
+              </w:rPr>
+              <w:t>валидации</w:t>
+            </w:r>
+            <w:proofErr w:type="spellEnd"/>
+            <w:r>
+              <w:rPr>
+                <w:rFonts w:ascii="Times New Roman" w:eastAsia="Times New Roman" w:hAnsi="Times New Roman"/>
+                <w:sz w:val="24"/>
+                <w:szCs w:val="24"/>
+              </w:rPr>
+              <w:t xml:space="preserve"> входных данных на сервере. Проверил, что все пользовательские данные проходят через </w:t>
+            </w:r>
+            <w:proofErr w:type="spellStart"/>
+            <w:r>
+              <w:rPr>
+                <w:rFonts w:ascii="Times New Roman" w:eastAsia="Times New Roman" w:hAnsi="Times New Roman"/>
+                <w:sz w:val="24"/>
+                <w:szCs w:val="24"/>
+              </w:rPr>
+              <w:t>кастомные</w:t>
+            </w:r>
+            <w:proofErr w:type="spellEnd"/>
+            <w:r>
+              <w:rPr>
+                <w:rFonts w:ascii="Times New Roman" w:eastAsia="Times New Roman" w:hAnsi="Times New Roman"/>
+                <w:sz w:val="24"/>
+                <w:szCs w:val="24"/>
+              </w:rPr>
+              <w:t xml:space="preserve"> </w:t>
+            </w:r>
+            <w:proofErr w:type="spellStart"/>
+            <w:r>
+              <w:rPr>
+                <w:rFonts w:ascii="Times New Roman" w:eastAsia="Times New Roman" w:hAnsi="Times New Roman"/>
+                <w:sz w:val="24"/>
+                <w:szCs w:val="24"/>
+              </w:rPr>
+              <w:t>Laravel</w:t>
+            </w:r>
+            <w:proofErr w:type="spellEnd"/>
+            <w:r>
+              <w:rPr>
+                <w:rFonts w:ascii="Times New Roman" w:eastAsia="Times New Roman" w:hAnsi="Times New Roman"/>
+                <w:sz w:val="24"/>
+                <w:szCs w:val="24"/>
+              </w:rPr>
+              <w:t xml:space="preserve"> </w:t>
+            </w:r>
+            <w:proofErr w:type="spellStart"/>
+            <w:r>
+              <w:rPr>
+                <w:rFonts w:ascii="Times New Roman" w:eastAsia="Times New Roman" w:hAnsi="Times New Roman"/>
+                <w:sz w:val="24"/>
+                <w:szCs w:val="24"/>
+              </w:rPr>
+              <w:t>Request</w:t>
+            </w:r>
+            <w:proofErr w:type="spellEnd"/>
+            <w:r>
+              <w:rPr>
+                <w:rFonts w:ascii="Times New Roman" w:eastAsia="Times New Roman" w:hAnsi="Times New Roman"/>
+                <w:sz w:val="24"/>
+                <w:szCs w:val="24"/>
+              </w:rPr>
+              <w:t xml:space="preserve">-классы с чётко заданными правилами </w:t>
+            </w:r>
+            <w:proofErr w:type="spellStart"/>
+            <w:r>
+              <w:rPr>
+                <w:rFonts w:ascii="Times New Roman" w:eastAsia="Times New Roman" w:hAnsi="Times New Roman"/>
+                <w:sz w:val="24"/>
+                <w:szCs w:val="24"/>
+              </w:rPr>
+              <w:t>валидации</w:t>
+            </w:r>
+            <w:proofErr w:type="spellEnd"/>
+            <w:r>
+              <w:rPr>
+                <w:rFonts w:ascii="Times New Roman" w:eastAsia="Times New Roman" w:hAnsi="Times New Roman"/>
+                <w:sz w:val="24"/>
+                <w:szCs w:val="24"/>
+              </w:rPr>
+              <w:t>. Это исключает возможность SQL-инъекций и предотвращает некорректную запись в базу данных. Провёл ручное тестирование API с использованием Таким образом, проведённый аудит показал, что веб-приложение «Кинотеатр» соответствует базовым требованиям по безопасности и может быть развёрнуто в реальных условиях без риска критических уязвимостей.</w:t>
+            </w:r>
           </w:p>
         </w:tc>
         <w:tc>
@@ -11087,7 +11183,7 @@
 </file>
 
 <file path=customXml/itemProps1.xml><?xml version="1.0" encoding="utf-8"?>
-<ds:datastoreItem xmlns:ds="http://schemas.openxmlformats.org/officeDocument/2006/customXml" ds:itemID="{D7522C0B-4B93-4D28-904A-CFD44E58F7F6}">
+<ds:datastoreItem xmlns:ds="http://schemas.openxmlformats.org/officeDocument/2006/customXml" ds:itemID="{2901BD28-8494-45DC-A23F-DF492FBA9224}">
   <ds:schemaRefs>
     <ds:schemaRef ds:uri="http://schemas.openxmlformats.org/officeDocument/2006/bibliography"/>
   </ds:schemaRefs>

</xml_diff>